<commit_message>
versão com alterações do sistema
</commit_message>
<xml_diff>
--- a/Pos_Unieuro/AGR/Tarefa do Módulo 01-02-03-Murilo.docx
+++ b/Pos_Unieuro/AGR/Tarefa do Módulo 01-02-03-Murilo.docx
@@ -711,7 +711,17 @@
           <w:szCs w:val="21"/>
           <w:lang w:eastAsia="pt-BR"/>
         </w:rPr>
-        <w:t xml:space="preserve">A qualquer momento, o gerente pode requer uma relação financeira detalhada do restaurante. Ele também deseja poder saber a popularidade de cada item do </w:t>
+        <w:t xml:space="preserve">A qualquer momento, o gerente pode requer uma relação financeira detalhada do restaurante. Ele também deseja poder saber a </w:t>
+      </w:r>
+      <w:r>
+        <w:rPr>
+          <w:rFonts w:ascii="Helvetica" w:eastAsia="Times New Roman" w:hAnsi="Helvetica" w:cs="Helvetica"/>
+          <w:color w:val="333333"/>
+          <w:sz w:val="21"/>
+          <w:szCs w:val="21"/>
+          <w:lang w:eastAsia="pt-BR"/>
+        </w:rPr>
+        <w:t xml:space="preserve">popularidade de cada item do </w:t>
       </w:r>
       <w:proofErr w:type="gramStart"/>
       <w:r>
@@ -733,7 +743,17 @@
           <w:szCs w:val="21"/>
           <w:lang w:eastAsia="pt-BR"/>
         </w:rPr>
-        <w:t xml:space="preserve"> e a produtividade dos garçons em termos de clientes atendidos e o valor arrecadado.</w:t>
+        <w:t xml:space="preserve"> e a produtividade dos garçons em termos de clientes atendidos e o valor arrecadado</w:t>
+      </w:r>
+      <w:r>
+        <w:rPr>
+          <w:rFonts w:ascii="Helvetica" w:eastAsia="Times New Roman" w:hAnsi="Helvetica" w:cs="Helvetica"/>
+          <w:color w:val="333333"/>
+          <w:sz w:val="21"/>
+          <w:szCs w:val="21"/>
+          <w:lang w:eastAsia="pt-BR"/>
+        </w:rPr>
+        <w:t>.</w:t>
       </w:r>
     </w:p>
     <w:p>
@@ -1024,451 +1044,833 @@
           <w:lang w:eastAsia="pt-BR"/>
         </w:rPr>
       </w:pPr>
+      <w:proofErr w:type="gramStart"/>
+      <w:r>
+        <w:rPr>
+          <w:rFonts w:ascii="Helvetica" w:eastAsia="Times New Roman" w:hAnsi="Helvetica" w:cs="Helvetica"/>
+          <w:color w:val="333333"/>
+          <w:sz w:val="21"/>
+          <w:szCs w:val="21"/>
+          <w:lang w:eastAsia="pt-BR"/>
+        </w:rPr>
+        <w:t>7</w:t>
+      </w:r>
+      <w:proofErr w:type="gramEnd"/>
+      <w:r>
+        <w:rPr>
+          <w:rFonts w:ascii="Helvetica" w:eastAsia="Times New Roman" w:hAnsi="Helvetica" w:cs="Helvetica"/>
+          <w:color w:val="333333"/>
+          <w:sz w:val="21"/>
+          <w:szCs w:val="21"/>
+          <w:lang w:eastAsia="pt-BR"/>
+        </w:rPr>
+        <w:t>) Requisitos necessários de hardware e software.</w:t>
+      </w:r>
+    </w:p>
+    <w:p>
+      <w:pPr>
+        <w:shd w:val="clear" w:color="auto" w:fill="FFFFFF"/>
+        <w:spacing w:after="240" w:line="240" w:lineRule="auto"/>
+        <w:rPr>
+          <w:rFonts w:ascii="Helvetica" w:eastAsia="Times New Roman" w:hAnsi="Helvetica" w:cs="Helvetica"/>
+          <w:color w:val="333333"/>
+          <w:sz w:val="21"/>
+          <w:szCs w:val="21"/>
+          <w:lang w:eastAsia="pt-BR"/>
+        </w:rPr>
+      </w:pPr>
+    </w:p>
+    <w:p>
+      <w:pPr>
+        <w:shd w:val="clear" w:color="auto" w:fill="FFFFFF"/>
+        <w:spacing w:after="240" w:line="240" w:lineRule="auto"/>
+        <w:rPr>
+          <w:rFonts w:ascii="Helvetica" w:eastAsia="Times New Roman" w:hAnsi="Helvetica" w:cs="Helvetica"/>
+          <w:b/>
+          <w:color w:val="333333"/>
+          <w:sz w:val="21"/>
+          <w:szCs w:val="21"/>
+          <w:lang w:eastAsia="pt-BR"/>
+        </w:rPr>
+      </w:pPr>
+      <w:r>
+        <w:rPr>
+          <w:rFonts w:ascii="Helvetica" w:eastAsia="Times New Roman" w:hAnsi="Helvetica" w:cs="Helvetica"/>
+          <w:b/>
+          <w:color w:val="333333"/>
+          <w:sz w:val="21"/>
+          <w:szCs w:val="21"/>
+          <w:lang w:eastAsia="pt-BR"/>
+        </w:rPr>
+        <w:t>Introdução</w:t>
+      </w:r>
+    </w:p>
+    <w:p>
+      <w:pPr>
+        <w:shd w:val="clear" w:color="auto" w:fill="FFFFFF"/>
+        <w:spacing w:after="240" w:line="240" w:lineRule="auto"/>
+        <w:rPr>
+          <w:rFonts w:ascii="Helvetica" w:eastAsia="Times New Roman" w:hAnsi="Helvetica" w:cs="Helvetica"/>
+          <w:color w:val="333333"/>
+          <w:sz w:val="21"/>
+          <w:szCs w:val="21"/>
+          <w:lang w:eastAsia="pt-BR"/>
+        </w:rPr>
+      </w:pPr>
+      <w:r>
+        <w:rPr>
+          <w:rFonts w:ascii="Helvetica" w:eastAsia="Times New Roman" w:hAnsi="Helvetica" w:cs="Helvetica"/>
+          <w:color w:val="333333"/>
+          <w:sz w:val="21"/>
+          <w:szCs w:val="21"/>
+          <w:lang w:eastAsia="pt-BR"/>
+        </w:rPr>
+        <w:t xml:space="preserve">A informatização do restaurante </w:t>
+      </w:r>
+      <w:r>
+        <w:rPr>
+          <w:rFonts w:ascii="Helvetica" w:eastAsia="Times New Roman" w:hAnsi="Helvetica" w:cs="Helvetica"/>
+          <w:color w:val="333333"/>
+          <w:sz w:val="21"/>
+          <w:szCs w:val="21"/>
+          <w:lang w:eastAsia="pt-BR"/>
+        </w:rPr>
+        <w:t>“</w:t>
+      </w:r>
+      <w:r>
+        <w:rPr>
+          <w:rFonts w:ascii="Helvetica" w:eastAsia="Times New Roman" w:hAnsi="Helvetica" w:cs="Helvetica"/>
+          <w:color w:val="333333"/>
+          <w:sz w:val="21"/>
+          <w:szCs w:val="21"/>
+          <w:lang w:eastAsia="pt-BR"/>
+        </w:rPr>
+        <w:t>O Comilão</w:t>
+      </w:r>
+      <w:r>
+        <w:rPr>
+          <w:rFonts w:ascii="Helvetica" w:eastAsia="Times New Roman" w:hAnsi="Helvetica" w:cs="Helvetica"/>
+          <w:color w:val="333333"/>
+          <w:sz w:val="21"/>
+          <w:szCs w:val="21"/>
+          <w:lang w:eastAsia="pt-BR"/>
+        </w:rPr>
+        <w:t>”</w:t>
+      </w:r>
+      <w:r>
+        <w:rPr>
+          <w:rFonts w:ascii="Helvetica" w:eastAsia="Times New Roman" w:hAnsi="Helvetica" w:cs="Helvetica"/>
+          <w:color w:val="333333"/>
+          <w:sz w:val="21"/>
+          <w:szCs w:val="21"/>
+          <w:lang w:eastAsia="pt-BR"/>
+        </w:rPr>
+        <w:t xml:space="preserve"> visa organizar e </w:t>
+      </w:r>
+      <w:proofErr w:type="gramStart"/>
+      <w:r>
+        <w:rPr>
+          <w:rFonts w:ascii="Helvetica" w:eastAsia="Times New Roman" w:hAnsi="Helvetica" w:cs="Helvetica"/>
+          <w:color w:val="333333"/>
+          <w:sz w:val="21"/>
+          <w:szCs w:val="21"/>
+          <w:lang w:eastAsia="pt-BR"/>
+        </w:rPr>
+        <w:t>agilizar</w:t>
+      </w:r>
+      <w:proofErr w:type="gramEnd"/>
+      <w:r>
+        <w:rPr>
+          <w:rFonts w:ascii="Helvetica" w:eastAsia="Times New Roman" w:hAnsi="Helvetica" w:cs="Helvetica"/>
+          <w:color w:val="333333"/>
+          <w:sz w:val="21"/>
+          <w:szCs w:val="21"/>
+          <w:lang w:eastAsia="pt-BR"/>
+        </w:rPr>
+        <w:t xml:space="preserve"> todos os processos </w:t>
+      </w:r>
+      <w:r>
+        <w:rPr>
+          <w:rFonts w:ascii="Helvetica" w:eastAsia="Times New Roman" w:hAnsi="Helvetica" w:cs="Helvetica"/>
+          <w:color w:val="333333"/>
+          <w:sz w:val="21"/>
+          <w:szCs w:val="21"/>
+          <w:lang w:eastAsia="pt-BR"/>
+        </w:rPr>
+        <w:t>que atualmente são feitos de forma manual. O sistema</w:t>
+      </w:r>
+      <w:r>
+        <w:rPr>
+          <w:rFonts w:ascii="Helvetica" w:eastAsia="Times New Roman" w:hAnsi="Helvetica" w:cs="Helvetica"/>
+          <w:color w:val="333333"/>
+          <w:sz w:val="21"/>
+          <w:szCs w:val="21"/>
+          <w:lang w:eastAsia="pt-BR"/>
+        </w:rPr>
+        <w:t xml:space="preserve"> terá benefícios de</w:t>
+      </w:r>
+      <w:r>
+        <w:rPr>
+          <w:rFonts w:ascii="Helvetica" w:eastAsia="Times New Roman" w:hAnsi="Helvetica" w:cs="Helvetica"/>
+          <w:color w:val="333333"/>
+          <w:sz w:val="21"/>
+          <w:szCs w:val="21"/>
+          <w:lang w:eastAsia="pt-BR"/>
+        </w:rPr>
+        <w:t xml:space="preserve"> aumento de controle financeiro, gerencia de produtividade, gerencia de produtos mais populares</w:t>
+      </w:r>
+      <w:r>
+        <w:rPr>
+          <w:rFonts w:ascii="Helvetica" w:eastAsia="Times New Roman" w:hAnsi="Helvetica" w:cs="Helvetica"/>
+          <w:color w:val="333333"/>
+          <w:sz w:val="21"/>
+          <w:szCs w:val="21"/>
+          <w:lang w:eastAsia="pt-BR"/>
+        </w:rPr>
+        <w:t xml:space="preserve"> e</w:t>
+      </w:r>
+      <w:r>
+        <w:rPr>
+          <w:rFonts w:ascii="Helvetica" w:eastAsia="Times New Roman" w:hAnsi="Helvetica" w:cs="Helvetica"/>
+          <w:color w:val="333333"/>
+          <w:sz w:val="21"/>
+          <w:szCs w:val="21"/>
+          <w:lang w:eastAsia="pt-BR"/>
+        </w:rPr>
+        <w:t xml:space="preserve"> organizará </w:t>
+      </w:r>
+      <w:r>
+        <w:rPr>
+          <w:rFonts w:ascii="Helvetica" w:eastAsia="Times New Roman" w:hAnsi="Helvetica" w:cs="Helvetica"/>
+          <w:color w:val="333333"/>
+          <w:sz w:val="21"/>
+          <w:szCs w:val="21"/>
+          <w:lang w:eastAsia="pt-BR"/>
+        </w:rPr>
+        <w:t>a</w:t>
+      </w:r>
+      <w:r>
+        <w:rPr>
+          <w:rFonts w:ascii="Helvetica" w:eastAsia="Times New Roman" w:hAnsi="Helvetica" w:cs="Helvetica"/>
+          <w:color w:val="333333"/>
+          <w:sz w:val="21"/>
+          <w:szCs w:val="21"/>
+          <w:lang w:eastAsia="pt-BR"/>
+        </w:rPr>
+        <w:t xml:space="preserve"> </w:t>
+      </w:r>
+      <w:r>
+        <w:rPr>
+          <w:rFonts w:ascii="Helvetica" w:eastAsia="Times New Roman" w:hAnsi="Helvetica" w:cs="Helvetica"/>
+          <w:color w:val="333333"/>
+          <w:sz w:val="21"/>
+          <w:szCs w:val="21"/>
+          <w:lang w:eastAsia="pt-BR"/>
+        </w:rPr>
+        <w:t xml:space="preserve">fila de pedidos, consequentemente melhorando o </w:t>
+      </w:r>
+      <w:r>
+        <w:rPr>
+          <w:rFonts w:ascii="Helvetica" w:eastAsia="Times New Roman" w:hAnsi="Helvetica" w:cs="Helvetica"/>
+          <w:color w:val="333333"/>
+          <w:sz w:val="21"/>
+          <w:szCs w:val="21"/>
+          <w:lang w:eastAsia="pt-BR"/>
+        </w:rPr>
+        <w:t>tempo de entrega</w:t>
+      </w:r>
+      <w:r>
+        <w:rPr>
+          <w:rFonts w:ascii="Helvetica" w:eastAsia="Times New Roman" w:hAnsi="Helvetica" w:cs="Helvetica"/>
+          <w:color w:val="333333"/>
+          <w:sz w:val="21"/>
+          <w:szCs w:val="21"/>
+          <w:lang w:eastAsia="pt-BR"/>
+        </w:rPr>
+        <w:t>.</w:t>
+      </w:r>
+    </w:p>
+    <w:p>
+      <w:pPr>
+        <w:shd w:val="clear" w:color="auto" w:fill="FFFFFF"/>
+        <w:spacing w:after="240" w:line="240" w:lineRule="auto"/>
+        <w:rPr>
+          <w:rFonts w:ascii="Helvetica" w:eastAsia="Times New Roman" w:hAnsi="Helvetica" w:cs="Helvetica"/>
+          <w:color w:val="333333"/>
+          <w:sz w:val="21"/>
+          <w:szCs w:val="21"/>
+          <w:lang w:eastAsia="pt-BR"/>
+        </w:rPr>
+      </w:pPr>
+    </w:p>
+    <w:p>
+      <w:pPr>
+        <w:shd w:val="clear" w:color="auto" w:fill="FFFFFF"/>
+        <w:spacing w:after="240" w:line="240" w:lineRule="auto"/>
+        <w:rPr>
+          <w:rFonts w:ascii="Helvetica" w:eastAsia="Times New Roman" w:hAnsi="Helvetica" w:cs="Helvetica"/>
+          <w:b/>
+          <w:color w:val="333333"/>
+          <w:sz w:val="21"/>
+          <w:szCs w:val="21"/>
+          <w:lang w:eastAsia="pt-BR"/>
+        </w:rPr>
+      </w:pPr>
+      <w:r>
+        <w:rPr>
+          <w:rFonts w:ascii="Helvetica" w:eastAsia="Times New Roman" w:hAnsi="Helvetica" w:cs="Helvetica"/>
+          <w:b/>
+          <w:color w:val="333333"/>
+          <w:sz w:val="21"/>
+          <w:szCs w:val="21"/>
+          <w:lang w:eastAsia="pt-BR"/>
+        </w:rPr>
+        <w:t>Definição de Requisitos Funcionais</w:t>
+      </w:r>
+    </w:p>
+    <w:p>
+      <w:pPr>
+        <w:shd w:val="clear" w:color="auto" w:fill="FFFFFF"/>
+        <w:spacing w:after="240" w:line="240" w:lineRule="auto"/>
+        <w:rPr>
+          <w:rFonts w:ascii="Helvetica" w:eastAsia="Times New Roman" w:hAnsi="Helvetica" w:cs="Helvetica"/>
+          <w:color w:val="333333"/>
+          <w:sz w:val="21"/>
+          <w:szCs w:val="21"/>
+          <w:lang w:eastAsia="pt-BR"/>
+        </w:rPr>
+      </w:pPr>
+      <w:r>
+        <w:rPr>
+          <w:rFonts w:ascii="Helvetica" w:eastAsia="Times New Roman" w:hAnsi="Helvetica" w:cs="Helvetica"/>
+          <w:color w:val="333333"/>
+          <w:sz w:val="21"/>
+          <w:szCs w:val="21"/>
+          <w:lang w:eastAsia="pt-BR"/>
+        </w:rPr>
+        <w:t>O sistema deve manter um cadastro de funcionários;</w:t>
+      </w:r>
+    </w:p>
+    <w:p>
+      <w:pPr>
+        <w:shd w:val="clear" w:color="auto" w:fill="FFFFFF"/>
+        <w:spacing w:after="240" w:line="240" w:lineRule="auto"/>
+        <w:rPr>
+          <w:rFonts w:ascii="Helvetica" w:eastAsia="Times New Roman" w:hAnsi="Helvetica" w:cs="Helvetica"/>
+          <w:color w:val="333333"/>
+          <w:sz w:val="21"/>
+          <w:szCs w:val="21"/>
+          <w:lang w:eastAsia="pt-BR"/>
+        </w:rPr>
+      </w:pPr>
+      <w:r>
+        <w:rPr>
+          <w:rFonts w:ascii="Helvetica" w:eastAsia="Times New Roman" w:hAnsi="Helvetica" w:cs="Helvetica"/>
+          <w:color w:val="333333"/>
+          <w:sz w:val="21"/>
+          <w:szCs w:val="21"/>
+          <w:lang w:eastAsia="pt-BR"/>
+        </w:rPr>
+        <w:t>O sistema deve manter um cadastro de produtos;</w:t>
+      </w:r>
+    </w:p>
+    <w:p>
+      <w:pPr>
+        <w:shd w:val="clear" w:color="auto" w:fill="FFFFFF"/>
+        <w:spacing w:after="240" w:line="240" w:lineRule="auto"/>
+        <w:rPr>
+          <w:rFonts w:ascii="Helvetica" w:eastAsia="Times New Roman" w:hAnsi="Helvetica" w:cs="Helvetica"/>
+          <w:color w:val="333333"/>
+          <w:sz w:val="21"/>
+          <w:szCs w:val="21"/>
+          <w:lang w:eastAsia="pt-BR"/>
+        </w:rPr>
+      </w:pPr>
+      <w:r>
+        <w:rPr>
+          <w:rFonts w:ascii="Helvetica" w:eastAsia="Times New Roman" w:hAnsi="Helvetica" w:cs="Helvetica"/>
+          <w:color w:val="333333"/>
+          <w:sz w:val="21"/>
+          <w:szCs w:val="21"/>
+          <w:lang w:eastAsia="pt-BR"/>
+        </w:rPr>
+        <w:t>O sistema deve manter um cadastro de pedidos;</w:t>
+      </w:r>
+    </w:p>
+    <w:p>
+      <w:pPr>
+        <w:shd w:val="clear" w:color="auto" w:fill="FFFFFF"/>
+        <w:spacing w:after="240" w:line="240" w:lineRule="auto"/>
+        <w:rPr>
+          <w:rFonts w:ascii="Helvetica" w:eastAsia="Times New Roman" w:hAnsi="Helvetica" w:cs="Helvetica"/>
+          <w:color w:val="333333"/>
+          <w:sz w:val="21"/>
+          <w:szCs w:val="21"/>
+          <w:lang w:eastAsia="pt-BR"/>
+        </w:rPr>
+      </w:pPr>
+      <w:r>
+        <w:rPr>
+          <w:rFonts w:ascii="Helvetica" w:eastAsia="Times New Roman" w:hAnsi="Helvetica" w:cs="Helvetica"/>
+          <w:color w:val="333333"/>
+          <w:sz w:val="21"/>
+          <w:szCs w:val="21"/>
+          <w:lang w:eastAsia="pt-BR"/>
+        </w:rPr>
+        <w:t>O sistema deve gerar relatório de funcionários;</w:t>
+      </w:r>
+    </w:p>
+    <w:p>
+      <w:pPr>
+        <w:shd w:val="clear" w:color="auto" w:fill="FFFFFF"/>
+        <w:spacing w:after="240" w:line="240" w:lineRule="auto"/>
+        <w:rPr>
+          <w:rFonts w:ascii="Helvetica" w:eastAsia="Times New Roman" w:hAnsi="Helvetica" w:cs="Helvetica"/>
+          <w:color w:val="333333"/>
+          <w:sz w:val="21"/>
+          <w:szCs w:val="21"/>
+          <w:lang w:eastAsia="pt-BR"/>
+        </w:rPr>
+      </w:pPr>
+      <w:r>
+        <w:rPr>
+          <w:rFonts w:ascii="Helvetica" w:eastAsia="Times New Roman" w:hAnsi="Helvetica" w:cs="Helvetica"/>
+          <w:color w:val="333333"/>
+          <w:sz w:val="21"/>
+          <w:szCs w:val="21"/>
+          <w:lang w:eastAsia="pt-BR"/>
+        </w:rPr>
+        <w:t>O sistema deve gerar relatório de produtos;</w:t>
+      </w:r>
+    </w:p>
+    <w:p>
+      <w:pPr>
+        <w:shd w:val="clear" w:color="auto" w:fill="FFFFFF"/>
+        <w:spacing w:after="240" w:line="240" w:lineRule="auto"/>
+        <w:rPr>
+          <w:rFonts w:ascii="Helvetica" w:eastAsia="Times New Roman" w:hAnsi="Helvetica" w:cs="Helvetica"/>
+          <w:color w:val="333333"/>
+          <w:sz w:val="21"/>
+          <w:szCs w:val="21"/>
+          <w:lang w:eastAsia="pt-BR"/>
+        </w:rPr>
+      </w:pPr>
+      <w:r>
+        <w:rPr>
+          <w:rFonts w:ascii="Helvetica" w:eastAsia="Times New Roman" w:hAnsi="Helvetica" w:cs="Helvetica"/>
+          <w:color w:val="333333"/>
+          <w:sz w:val="21"/>
+          <w:szCs w:val="21"/>
+          <w:lang w:eastAsia="pt-BR"/>
+        </w:rPr>
+        <w:t>O sistema deve gerar relatório de pedidos;</w:t>
+      </w:r>
+    </w:p>
+    <w:p>
+      <w:pPr>
+        <w:shd w:val="clear" w:color="auto" w:fill="FFFFFF"/>
+        <w:spacing w:after="240" w:line="240" w:lineRule="auto"/>
+        <w:rPr>
+          <w:rFonts w:ascii="Helvetica" w:eastAsia="Times New Roman" w:hAnsi="Helvetica" w:cs="Helvetica"/>
+          <w:color w:val="333333"/>
+          <w:sz w:val="21"/>
+          <w:szCs w:val="21"/>
+          <w:lang w:eastAsia="pt-BR"/>
+        </w:rPr>
+      </w:pPr>
+      <w:r>
+        <w:rPr>
+          <w:rFonts w:ascii="Helvetica" w:eastAsia="Times New Roman" w:hAnsi="Helvetica" w:cs="Helvetica"/>
+          <w:color w:val="333333"/>
+          <w:sz w:val="21"/>
+          <w:szCs w:val="21"/>
+          <w:lang w:eastAsia="pt-BR"/>
+        </w:rPr>
+        <w:t>O sistema deve gerar consulta de produto mais vendido;</w:t>
+      </w:r>
+    </w:p>
+    <w:p>
+      <w:pPr>
+        <w:shd w:val="clear" w:color="auto" w:fill="FFFFFF"/>
+        <w:spacing w:after="240" w:line="240" w:lineRule="auto"/>
+        <w:rPr>
+          <w:rFonts w:ascii="Helvetica" w:eastAsia="Times New Roman" w:hAnsi="Helvetica" w:cs="Helvetica"/>
+          <w:color w:val="333333"/>
+          <w:sz w:val="21"/>
+          <w:szCs w:val="21"/>
+          <w:lang w:eastAsia="pt-BR"/>
+        </w:rPr>
+      </w:pPr>
+      <w:r>
+        <w:rPr>
+          <w:rFonts w:ascii="Helvetica" w:eastAsia="Times New Roman" w:hAnsi="Helvetica" w:cs="Helvetica"/>
+          <w:color w:val="333333"/>
+          <w:sz w:val="21"/>
+          <w:szCs w:val="21"/>
+          <w:lang w:eastAsia="pt-BR"/>
+        </w:rPr>
+        <w:t>O sistema deve gerar consulta de atendimento de clientes por garçom;</w:t>
+      </w:r>
+    </w:p>
+    <w:p>
+      <w:pPr>
+        <w:shd w:val="clear" w:color="auto" w:fill="FFFFFF"/>
+        <w:spacing w:after="240" w:line="240" w:lineRule="auto"/>
+        <w:rPr>
+          <w:rFonts w:ascii="Helvetica" w:eastAsia="Times New Roman" w:hAnsi="Helvetica" w:cs="Helvetica"/>
+          <w:color w:val="333333"/>
+          <w:sz w:val="21"/>
+          <w:szCs w:val="21"/>
+          <w:lang w:eastAsia="pt-BR"/>
+        </w:rPr>
+      </w:pPr>
+      <w:r>
+        <w:rPr>
+          <w:rFonts w:ascii="Helvetica" w:eastAsia="Times New Roman" w:hAnsi="Helvetica" w:cs="Helvetica"/>
+          <w:color w:val="333333"/>
+          <w:sz w:val="21"/>
+          <w:szCs w:val="21"/>
+          <w:lang w:eastAsia="pt-BR"/>
+        </w:rPr>
+        <w:t>O sistema deve gerar relatório de vendas.</w:t>
+      </w:r>
+    </w:p>
+    <w:p>
+      <w:pPr>
+        <w:shd w:val="clear" w:color="auto" w:fill="FFFFFF"/>
+        <w:spacing w:after="240" w:line="240" w:lineRule="auto"/>
+        <w:rPr>
+          <w:rFonts w:ascii="Helvetica" w:eastAsia="Times New Roman" w:hAnsi="Helvetica" w:cs="Helvetica"/>
+          <w:b/>
+          <w:color w:val="333333"/>
+          <w:sz w:val="21"/>
+          <w:szCs w:val="21"/>
+          <w:lang w:eastAsia="pt-BR"/>
+        </w:rPr>
+      </w:pPr>
+      <w:r>
+        <w:rPr>
+          <w:rFonts w:ascii="Helvetica" w:eastAsia="Times New Roman" w:hAnsi="Helvetica" w:cs="Helvetica"/>
+          <w:b/>
+          <w:color w:val="333333"/>
+          <w:sz w:val="21"/>
+          <w:szCs w:val="21"/>
+          <w:lang w:eastAsia="pt-BR"/>
+        </w:rPr>
+        <w:t xml:space="preserve">Definição de Requisitos </w:t>
+      </w:r>
+      <w:r>
+        <w:rPr>
+          <w:rFonts w:ascii="Helvetica" w:eastAsia="Times New Roman" w:hAnsi="Helvetica" w:cs="Helvetica"/>
+          <w:b/>
+          <w:color w:val="333333"/>
+          <w:sz w:val="21"/>
+          <w:szCs w:val="21"/>
+          <w:lang w:eastAsia="pt-BR"/>
+        </w:rPr>
+        <w:t xml:space="preserve">Não </w:t>
+      </w:r>
+      <w:r>
+        <w:rPr>
+          <w:rFonts w:ascii="Helvetica" w:eastAsia="Times New Roman" w:hAnsi="Helvetica" w:cs="Helvetica"/>
+          <w:b/>
+          <w:color w:val="333333"/>
+          <w:sz w:val="21"/>
+          <w:szCs w:val="21"/>
+          <w:lang w:eastAsia="pt-BR"/>
+        </w:rPr>
+        <w:t>Funcionais</w:t>
+      </w:r>
+    </w:p>
+    <w:p>
+      <w:pPr>
+        <w:shd w:val="clear" w:color="auto" w:fill="FFFFFF"/>
+        <w:spacing w:after="240" w:line="240" w:lineRule="auto"/>
+        <w:rPr>
+          <w:rFonts w:ascii="Helvetica" w:eastAsia="Times New Roman" w:hAnsi="Helvetica" w:cs="Helvetica"/>
+          <w:color w:val="333333"/>
+          <w:sz w:val="21"/>
+          <w:szCs w:val="21"/>
+          <w:lang w:eastAsia="pt-BR"/>
+        </w:rPr>
+      </w:pPr>
+      <w:r>
+        <w:rPr>
+          <w:rFonts w:ascii="Helvetica" w:eastAsia="Times New Roman" w:hAnsi="Helvetica" w:cs="Helvetica"/>
+          <w:color w:val="333333"/>
+          <w:sz w:val="21"/>
+          <w:szCs w:val="21"/>
+          <w:lang w:eastAsia="pt-BR"/>
+        </w:rPr>
+        <w:t>O sistema utilizará dois computadores por andar, localizados em pontos estratégicos, para</w:t>
+      </w:r>
+      <w:r>
+        <w:rPr>
+          <w:rFonts w:ascii="Helvetica" w:eastAsia="Times New Roman" w:hAnsi="Helvetica" w:cs="Helvetica"/>
+          <w:color w:val="333333"/>
+          <w:sz w:val="21"/>
+          <w:szCs w:val="21"/>
+          <w:lang w:eastAsia="pt-BR"/>
+        </w:rPr>
+        <w:t xml:space="preserve"> acesso de todos os garçons</w:t>
+      </w:r>
+      <w:r>
+        <w:rPr>
+          <w:rFonts w:ascii="Helvetica" w:eastAsia="Times New Roman" w:hAnsi="Helvetica" w:cs="Helvetica"/>
+          <w:color w:val="333333"/>
+          <w:sz w:val="21"/>
+          <w:szCs w:val="21"/>
+          <w:lang w:eastAsia="pt-BR"/>
+        </w:rPr>
+        <w:t xml:space="preserve"> efetuar</w:t>
+      </w:r>
+      <w:r>
+        <w:rPr>
+          <w:rFonts w:ascii="Helvetica" w:eastAsia="Times New Roman" w:hAnsi="Helvetica" w:cs="Helvetica"/>
+          <w:color w:val="333333"/>
+          <w:sz w:val="21"/>
+          <w:szCs w:val="21"/>
+          <w:lang w:eastAsia="pt-BR"/>
+        </w:rPr>
+        <w:t>em</w:t>
+      </w:r>
+      <w:r>
+        <w:rPr>
+          <w:rFonts w:ascii="Helvetica" w:eastAsia="Times New Roman" w:hAnsi="Helvetica" w:cs="Helvetica"/>
+          <w:color w:val="333333"/>
+          <w:sz w:val="21"/>
+          <w:szCs w:val="21"/>
+          <w:lang w:eastAsia="pt-BR"/>
+        </w:rPr>
+        <w:t xml:space="preserve"> o</w:t>
+      </w:r>
+      <w:r>
+        <w:rPr>
+          <w:rFonts w:ascii="Helvetica" w:eastAsia="Times New Roman" w:hAnsi="Helvetica" w:cs="Helvetica"/>
+          <w:color w:val="333333"/>
+          <w:sz w:val="21"/>
+          <w:szCs w:val="21"/>
+          <w:lang w:eastAsia="pt-BR"/>
+        </w:rPr>
+        <w:t>s</w:t>
+      </w:r>
+      <w:r>
+        <w:rPr>
+          <w:rFonts w:ascii="Helvetica" w:eastAsia="Times New Roman" w:hAnsi="Helvetica" w:cs="Helvetica"/>
+          <w:color w:val="333333"/>
+          <w:sz w:val="21"/>
+          <w:szCs w:val="21"/>
+          <w:lang w:eastAsia="pt-BR"/>
+        </w:rPr>
+        <w:t xml:space="preserve"> cadastro</w:t>
+      </w:r>
+      <w:r>
+        <w:rPr>
+          <w:rFonts w:ascii="Helvetica" w:eastAsia="Times New Roman" w:hAnsi="Helvetica" w:cs="Helvetica"/>
+          <w:color w:val="333333"/>
+          <w:sz w:val="21"/>
+          <w:szCs w:val="21"/>
+          <w:lang w:eastAsia="pt-BR"/>
+        </w:rPr>
+        <w:t>s</w:t>
+      </w:r>
+      <w:r>
+        <w:rPr>
+          <w:rFonts w:ascii="Helvetica" w:eastAsia="Times New Roman" w:hAnsi="Helvetica" w:cs="Helvetica"/>
+          <w:color w:val="333333"/>
+          <w:sz w:val="21"/>
+          <w:szCs w:val="21"/>
+          <w:lang w:eastAsia="pt-BR"/>
+        </w:rPr>
+        <w:t xml:space="preserve"> d</w:t>
+      </w:r>
+      <w:r>
+        <w:rPr>
+          <w:rFonts w:ascii="Helvetica" w:eastAsia="Times New Roman" w:hAnsi="Helvetica" w:cs="Helvetica"/>
+          <w:color w:val="333333"/>
+          <w:sz w:val="21"/>
+          <w:szCs w:val="21"/>
+          <w:lang w:eastAsia="pt-BR"/>
+        </w:rPr>
+        <w:t>e</w:t>
+      </w:r>
+      <w:r>
+        <w:rPr>
+          <w:rFonts w:ascii="Helvetica" w:eastAsia="Times New Roman" w:hAnsi="Helvetica" w:cs="Helvetica"/>
+          <w:color w:val="333333"/>
+          <w:sz w:val="21"/>
+          <w:szCs w:val="21"/>
+          <w:lang w:eastAsia="pt-BR"/>
+        </w:rPr>
+        <w:t xml:space="preserve"> pedido</w:t>
+      </w:r>
+      <w:r>
+        <w:rPr>
+          <w:rFonts w:ascii="Helvetica" w:eastAsia="Times New Roman" w:hAnsi="Helvetica" w:cs="Helvetica"/>
+          <w:color w:val="333333"/>
+          <w:sz w:val="21"/>
+          <w:szCs w:val="21"/>
+          <w:lang w:eastAsia="pt-BR"/>
+        </w:rPr>
+        <w:t>s.</w:t>
+      </w:r>
+    </w:p>
+    <w:p>
+      <w:pPr>
+        <w:shd w:val="clear" w:color="auto" w:fill="FFFFFF"/>
+        <w:spacing w:after="240" w:line="240" w:lineRule="auto"/>
+        <w:rPr>
+          <w:rFonts w:ascii="Helvetica" w:eastAsia="Times New Roman" w:hAnsi="Helvetica" w:cs="Helvetica"/>
+          <w:color w:val="333333"/>
+          <w:sz w:val="21"/>
+          <w:szCs w:val="21"/>
+          <w:lang w:eastAsia="pt-BR"/>
+        </w:rPr>
+      </w:pPr>
+      <w:r>
+        <w:rPr>
+          <w:rFonts w:ascii="Helvetica" w:eastAsia="Times New Roman" w:hAnsi="Helvetica" w:cs="Helvetica"/>
+          <w:color w:val="333333"/>
+          <w:sz w:val="21"/>
+          <w:szCs w:val="21"/>
+          <w:lang w:eastAsia="pt-BR"/>
+        </w:rPr>
+        <w:t xml:space="preserve">O sistema apresentara </w:t>
+      </w:r>
+      <w:r>
+        <w:rPr>
+          <w:rFonts w:ascii="Helvetica" w:eastAsia="Times New Roman" w:hAnsi="Helvetica" w:cs="Helvetica"/>
+          <w:color w:val="333333"/>
+          <w:sz w:val="21"/>
+          <w:szCs w:val="21"/>
+          <w:lang w:eastAsia="pt-BR"/>
+        </w:rPr>
+        <w:t>em dois displays digitais</w:t>
+      </w:r>
+      <w:r>
+        <w:rPr>
+          <w:rFonts w:ascii="Helvetica" w:eastAsia="Times New Roman" w:hAnsi="Helvetica" w:cs="Helvetica"/>
+          <w:color w:val="333333"/>
+          <w:sz w:val="21"/>
+          <w:szCs w:val="21"/>
+          <w:lang w:eastAsia="pt-BR"/>
+        </w:rPr>
+        <w:t xml:space="preserve"> (Garçom Eletrônico)</w:t>
+      </w:r>
+      <w:r>
+        <w:rPr>
+          <w:rFonts w:ascii="Helvetica" w:eastAsia="Times New Roman" w:hAnsi="Helvetica" w:cs="Helvetica"/>
+          <w:color w:val="333333"/>
+          <w:sz w:val="21"/>
+          <w:szCs w:val="21"/>
+          <w:lang w:eastAsia="pt-BR"/>
+        </w:rPr>
+        <w:t xml:space="preserve">, ambos com três módulos, o número das mesas </w:t>
+      </w:r>
+      <w:r>
+        <w:rPr>
+          <w:rFonts w:ascii="Helvetica" w:eastAsia="Times New Roman" w:hAnsi="Helvetica" w:cs="Helvetica"/>
+          <w:color w:val="333333"/>
+          <w:sz w:val="21"/>
+          <w:szCs w:val="21"/>
+          <w:lang w:eastAsia="pt-BR"/>
+        </w:rPr>
+        <w:t>de</w:t>
+      </w:r>
+      <w:r>
+        <w:rPr>
+          <w:rFonts w:ascii="Helvetica" w:eastAsia="Times New Roman" w:hAnsi="Helvetica" w:cs="Helvetica"/>
+          <w:color w:val="333333"/>
+          <w:sz w:val="21"/>
+          <w:szCs w:val="21"/>
+          <w:lang w:eastAsia="pt-BR"/>
+        </w:rPr>
+        <w:t xml:space="preserve"> pedidos prontos para todos os garçons</w:t>
+      </w:r>
+      <w:r>
+        <w:rPr>
+          <w:rFonts w:ascii="Helvetica" w:eastAsia="Times New Roman" w:hAnsi="Helvetica" w:cs="Helvetica"/>
+          <w:color w:val="333333"/>
+          <w:sz w:val="21"/>
+          <w:szCs w:val="21"/>
+          <w:lang w:eastAsia="pt-BR"/>
+        </w:rPr>
+        <w:t>,</w:t>
+      </w:r>
+      <w:r>
+        <w:rPr>
+          <w:rFonts w:ascii="Helvetica" w:eastAsia="Times New Roman" w:hAnsi="Helvetica" w:cs="Helvetica"/>
+          <w:color w:val="333333"/>
+          <w:sz w:val="21"/>
+          <w:szCs w:val="21"/>
+          <w:lang w:eastAsia="pt-BR"/>
+        </w:rPr>
+        <w:t xml:space="preserve"> dis</w:t>
+      </w:r>
+      <w:r>
+        <w:rPr>
+          <w:rFonts w:ascii="Helvetica" w:eastAsia="Times New Roman" w:hAnsi="Helvetica" w:cs="Helvetica"/>
+          <w:color w:val="333333"/>
+          <w:sz w:val="21"/>
+          <w:szCs w:val="21"/>
+          <w:lang w:eastAsia="pt-BR"/>
+        </w:rPr>
+        <w:t>tribuídos em local estratégico em</w:t>
+      </w:r>
+      <w:r>
+        <w:rPr>
+          <w:rFonts w:ascii="Helvetica" w:eastAsia="Times New Roman" w:hAnsi="Helvetica" w:cs="Helvetica"/>
+          <w:color w:val="333333"/>
+          <w:sz w:val="21"/>
+          <w:szCs w:val="21"/>
+          <w:lang w:eastAsia="pt-BR"/>
+        </w:rPr>
+        <w:t xml:space="preserve"> cada andar.</w:t>
+      </w:r>
+    </w:p>
+    <w:p>
+      <w:pPr>
+        <w:rPr>
+          <w:color w:val="FF0000"/>
+        </w:rPr>
+      </w:pPr>
+      <w:r>
+        <w:rPr>
+          <w:color w:val="FF0000"/>
+        </w:rPr>
+        <w:t xml:space="preserve">Obs.: Temos que considerar que são 20 mesas atendidas por cada garçom. Esta proporção seria de 20 garçons contratados. </w:t>
+      </w:r>
+      <w:proofErr w:type="gramStart"/>
+      <w:r>
+        <w:rPr>
+          <w:color w:val="FF0000"/>
+        </w:rPr>
+        <w:t>Cara ainda podemos calcular</w:t>
+      </w:r>
+      <w:proofErr w:type="gramEnd"/>
+      <w:r>
+        <w:rPr>
+          <w:color w:val="FF0000"/>
+        </w:rPr>
+        <w:t xml:space="preserve"> o fluxo diário. Imagina, são 400 se todas ficarem lotadas com média de </w:t>
+      </w:r>
+      <w:proofErr w:type="gramStart"/>
+      <w:r>
+        <w:rPr>
+          <w:color w:val="FF0000"/>
+        </w:rPr>
+        <w:t>5</w:t>
+      </w:r>
+      <w:proofErr w:type="gramEnd"/>
+      <w:r>
+        <w:rPr>
+          <w:color w:val="FF0000"/>
+        </w:rPr>
+        <w:t xml:space="preserve"> pessoas por mesa na hora do almoço, teríamos 2000 pessoas.</w:t>
+      </w:r>
       <w:bookmarkStart w:id="0" w:name="_GoBack"/>
-      <w:proofErr w:type="gramStart"/>
-      <w:r>
-        <w:rPr>
-          <w:rFonts w:ascii="Helvetica" w:eastAsia="Times New Roman" w:hAnsi="Helvetica" w:cs="Helvetica"/>
-          <w:color w:val="333333"/>
-          <w:sz w:val="21"/>
-          <w:szCs w:val="21"/>
-          <w:lang w:eastAsia="pt-BR"/>
-        </w:rPr>
-        <w:t>7</w:t>
-      </w:r>
-      <w:proofErr w:type="gramEnd"/>
-      <w:r>
-        <w:rPr>
-          <w:rFonts w:ascii="Helvetica" w:eastAsia="Times New Roman" w:hAnsi="Helvetica" w:cs="Helvetica"/>
-          <w:color w:val="333333"/>
-          <w:sz w:val="21"/>
-          <w:szCs w:val="21"/>
-          <w:lang w:eastAsia="pt-BR"/>
-        </w:rPr>
-        <w:t>) Requisitos necessários de hardware e software.</w:t>
-      </w:r>
-    </w:p>
-    <w:bookmarkEnd w:id="0"/>
-    <w:p>
-      <w:pPr>
-        <w:shd w:val="clear" w:color="auto" w:fill="FFFFFF"/>
-        <w:spacing w:after="240" w:line="240" w:lineRule="auto"/>
-        <w:rPr>
-          <w:rFonts w:ascii="Helvetica" w:eastAsia="Times New Roman" w:hAnsi="Helvetica" w:cs="Helvetica"/>
-          <w:color w:val="333333"/>
-          <w:sz w:val="21"/>
-          <w:szCs w:val="21"/>
-          <w:lang w:eastAsia="pt-BR"/>
-        </w:rPr>
-      </w:pPr>
-    </w:p>
-    <w:p>
-      <w:pPr>
-        <w:shd w:val="clear" w:color="auto" w:fill="FFFFFF"/>
-        <w:spacing w:after="240" w:line="240" w:lineRule="auto"/>
-        <w:rPr>
-          <w:rFonts w:ascii="Helvetica" w:eastAsia="Times New Roman" w:hAnsi="Helvetica" w:cs="Helvetica"/>
-          <w:b/>
-          <w:color w:val="333333"/>
-          <w:sz w:val="21"/>
-          <w:szCs w:val="21"/>
-          <w:lang w:eastAsia="pt-BR"/>
-        </w:rPr>
-      </w:pPr>
-      <w:r>
-        <w:rPr>
-          <w:rFonts w:ascii="Helvetica" w:eastAsia="Times New Roman" w:hAnsi="Helvetica" w:cs="Helvetica"/>
-          <w:b/>
-          <w:color w:val="333333"/>
-          <w:sz w:val="21"/>
-          <w:szCs w:val="21"/>
-          <w:lang w:eastAsia="pt-BR"/>
-        </w:rPr>
-        <w:t>Definição de Requisitos Funcionais</w:t>
-      </w:r>
-    </w:p>
-    <w:p>
-      <w:pPr>
-        <w:shd w:val="clear" w:color="auto" w:fill="FFFFFF"/>
-        <w:spacing w:after="240" w:line="240" w:lineRule="auto"/>
-        <w:rPr>
-          <w:rFonts w:ascii="Helvetica" w:eastAsia="Times New Roman" w:hAnsi="Helvetica" w:cs="Helvetica"/>
-          <w:color w:val="333333"/>
-          <w:sz w:val="21"/>
-          <w:szCs w:val="21"/>
-          <w:lang w:eastAsia="pt-BR"/>
-        </w:rPr>
-      </w:pPr>
-      <w:r>
-        <w:rPr>
-          <w:rFonts w:ascii="Helvetica" w:eastAsia="Times New Roman" w:hAnsi="Helvetica" w:cs="Helvetica"/>
-          <w:color w:val="333333"/>
-          <w:sz w:val="21"/>
-          <w:szCs w:val="21"/>
-          <w:lang w:eastAsia="pt-BR"/>
-        </w:rPr>
-        <w:t>O sistema deve manter um cadastro de funcionários;</w:t>
-      </w:r>
-    </w:p>
-    <w:p>
-      <w:pPr>
-        <w:shd w:val="clear" w:color="auto" w:fill="FFFFFF"/>
-        <w:spacing w:after="240" w:line="240" w:lineRule="auto"/>
-        <w:rPr>
-          <w:rFonts w:ascii="Helvetica" w:eastAsia="Times New Roman" w:hAnsi="Helvetica" w:cs="Helvetica"/>
-          <w:color w:val="333333"/>
-          <w:sz w:val="21"/>
-          <w:szCs w:val="21"/>
-          <w:lang w:eastAsia="pt-BR"/>
-        </w:rPr>
-      </w:pPr>
-      <w:r>
-        <w:rPr>
-          <w:rFonts w:ascii="Helvetica" w:eastAsia="Times New Roman" w:hAnsi="Helvetica" w:cs="Helvetica"/>
-          <w:color w:val="333333"/>
-          <w:sz w:val="21"/>
-          <w:szCs w:val="21"/>
-          <w:lang w:eastAsia="pt-BR"/>
-        </w:rPr>
-        <w:t xml:space="preserve">O sistema deve manter um cadastro de </w:t>
-      </w:r>
-      <w:r>
-        <w:rPr>
-          <w:rFonts w:ascii="Helvetica" w:eastAsia="Times New Roman" w:hAnsi="Helvetica" w:cs="Helvetica"/>
-          <w:color w:val="333333"/>
-          <w:sz w:val="21"/>
-          <w:szCs w:val="21"/>
-          <w:lang w:eastAsia="pt-BR"/>
-        </w:rPr>
-        <w:t>produtos</w:t>
-      </w:r>
-      <w:r>
-        <w:rPr>
-          <w:rFonts w:ascii="Helvetica" w:eastAsia="Times New Roman" w:hAnsi="Helvetica" w:cs="Helvetica"/>
-          <w:color w:val="333333"/>
-          <w:sz w:val="21"/>
-          <w:szCs w:val="21"/>
-          <w:lang w:eastAsia="pt-BR"/>
-        </w:rPr>
-        <w:t>;</w:t>
-      </w:r>
-    </w:p>
-    <w:p>
-      <w:pPr>
-        <w:shd w:val="clear" w:color="auto" w:fill="FFFFFF"/>
-        <w:spacing w:after="240" w:line="240" w:lineRule="auto"/>
-        <w:rPr>
-          <w:rFonts w:ascii="Helvetica" w:eastAsia="Times New Roman" w:hAnsi="Helvetica" w:cs="Helvetica"/>
-          <w:color w:val="333333"/>
-          <w:sz w:val="21"/>
-          <w:szCs w:val="21"/>
-          <w:lang w:eastAsia="pt-BR"/>
-        </w:rPr>
-      </w:pPr>
-      <w:r>
-        <w:rPr>
-          <w:rFonts w:ascii="Helvetica" w:eastAsia="Times New Roman" w:hAnsi="Helvetica" w:cs="Helvetica"/>
-          <w:color w:val="333333"/>
-          <w:sz w:val="21"/>
-          <w:szCs w:val="21"/>
-          <w:lang w:eastAsia="pt-BR"/>
-        </w:rPr>
-        <w:t xml:space="preserve">O sistema deve manter um cadastro de </w:t>
-      </w:r>
-      <w:r>
-        <w:rPr>
-          <w:rFonts w:ascii="Helvetica" w:eastAsia="Times New Roman" w:hAnsi="Helvetica" w:cs="Helvetica"/>
-          <w:color w:val="333333"/>
-          <w:sz w:val="21"/>
-          <w:szCs w:val="21"/>
-          <w:lang w:eastAsia="pt-BR"/>
-        </w:rPr>
-        <w:t>pedidos</w:t>
-      </w:r>
-      <w:r>
-        <w:rPr>
-          <w:rFonts w:ascii="Helvetica" w:eastAsia="Times New Roman" w:hAnsi="Helvetica" w:cs="Helvetica"/>
-          <w:color w:val="333333"/>
-          <w:sz w:val="21"/>
-          <w:szCs w:val="21"/>
-          <w:lang w:eastAsia="pt-BR"/>
-        </w:rPr>
-        <w:t>;</w:t>
-      </w:r>
-    </w:p>
-    <w:p>
-      <w:pPr>
-        <w:shd w:val="clear" w:color="auto" w:fill="FFFFFF"/>
-        <w:spacing w:after="240" w:line="240" w:lineRule="auto"/>
-        <w:rPr>
-          <w:rFonts w:ascii="Helvetica" w:eastAsia="Times New Roman" w:hAnsi="Helvetica" w:cs="Helvetica"/>
-          <w:color w:val="333333"/>
-          <w:sz w:val="21"/>
-          <w:szCs w:val="21"/>
-          <w:lang w:eastAsia="pt-BR"/>
-        </w:rPr>
-      </w:pPr>
-      <w:r>
-        <w:rPr>
-          <w:rFonts w:ascii="Helvetica" w:eastAsia="Times New Roman" w:hAnsi="Helvetica" w:cs="Helvetica"/>
-          <w:color w:val="333333"/>
-          <w:sz w:val="21"/>
-          <w:szCs w:val="21"/>
-          <w:lang w:eastAsia="pt-BR"/>
-        </w:rPr>
-        <w:t xml:space="preserve">O sistema deve </w:t>
-      </w:r>
-      <w:r>
-        <w:rPr>
-          <w:rFonts w:ascii="Helvetica" w:eastAsia="Times New Roman" w:hAnsi="Helvetica" w:cs="Helvetica"/>
-          <w:color w:val="333333"/>
-          <w:sz w:val="21"/>
-          <w:szCs w:val="21"/>
-          <w:lang w:eastAsia="pt-BR"/>
-        </w:rPr>
-        <w:t>gerar relatório</w:t>
-      </w:r>
-      <w:r>
-        <w:rPr>
-          <w:rFonts w:ascii="Helvetica" w:eastAsia="Times New Roman" w:hAnsi="Helvetica" w:cs="Helvetica"/>
-          <w:color w:val="333333"/>
-          <w:sz w:val="21"/>
-          <w:szCs w:val="21"/>
-          <w:lang w:eastAsia="pt-BR"/>
-        </w:rPr>
-        <w:t xml:space="preserve"> de funcionários;</w:t>
-      </w:r>
-    </w:p>
-    <w:p>
-      <w:pPr>
-        <w:shd w:val="clear" w:color="auto" w:fill="FFFFFF"/>
-        <w:spacing w:after="240" w:line="240" w:lineRule="auto"/>
-        <w:rPr>
-          <w:rFonts w:ascii="Helvetica" w:eastAsia="Times New Roman" w:hAnsi="Helvetica" w:cs="Helvetica"/>
-          <w:color w:val="333333"/>
-          <w:sz w:val="21"/>
-          <w:szCs w:val="21"/>
-          <w:lang w:eastAsia="pt-BR"/>
-        </w:rPr>
-      </w:pPr>
-      <w:r>
-        <w:rPr>
-          <w:rFonts w:ascii="Helvetica" w:eastAsia="Times New Roman" w:hAnsi="Helvetica" w:cs="Helvetica"/>
-          <w:color w:val="333333"/>
-          <w:sz w:val="21"/>
-          <w:szCs w:val="21"/>
-          <w:lang w:eastAsia="pt-BR"/>
-        </w:rPr>
-        <w:t>O sistema deve gerar relatório de produtos;</w:t>
-      </w:r>
-    </w:p>
-    <w:p>
-      <w:pPr>
-        <w:shd w:val="clear" w:color="auto" w:fill="FFFFFF"/>
-        <w:spacing w:after="240" w:line="240" w:lineRule="auto"/>
-        <w:rPr>
-          <w:rFonts w:ascii="Helvetica" w:eastAsia="Times New Roman" w:hAnsi="Helvetica" w:cs="Helvetica"/>
-          <w:color w:val="333333"/>
-          <w:sz w:val="21"/>
-          <w:szCs w:val="21"/>
-          <w:lang w:eastAsia="pt-BR"/>
-        </w:rPr>
-      </w:pPr>
-      <w:r>
-        <w:rPr>
-          <w:rFonts w:ascii="Helvetica" w:eastAsia="Times New Roman" w:hAnsi="Helvetica" w:cs="Helvetica"/>
-          <w:color w:val="333333"/>
-          <w:sz w:val="21"/>
-          <w:szCs w:val="21"/>
-          <w:lang w:eastAsia="pt-BR"/>
-        </w:rPr>
-        <w:t>O sistema deve gerar relatório de pedidos;</w:t>
-      </w:r>
-    </w:p>
-    <w:p>
-      <w:pPr>
-        <w:shd w:val="clear" w:color="auto" w:fill="FFFFFF"/>
-        <w:spacing w:after="240" w:line="240" w:lineRule="auto"/>
-        <w:rPr>
-          <w:rFonts w:ascii="Helvetica" w:eastAsia="Times New Roman" w:hAnsi="Helvetica" w:cs="Helvetica"/>
-          <w:b/>
-          <w:color w:val="333333"/>
-          <w:sz w:val="21"/>
-          <w:szCs w:val="21"/>
-          <w:lang w:eastAsia="pt-BR"/>
-        </w:rPr>
-      </w:pPr>
-      <w:r>
-        <w:rPr>
-          <w:rFonts w:ascii="Helvetica" w:eastAsia="Times New Roman" w:hAnsi="Helvetica" w:cs="Helvetica"/>
-          <w:b/>
-          <w:color w:val="333333"/>
-          <w:sz w:val="21"/>
-          <w:szCs w:val="21"/>
-          <w:lang w:eastAsia="pt-BR"/>
-        </w:rPr>
-        <w:t xml:space="preserve">Definição de Requisitos </w:t>
-      </w:r>
-      <w:r>
-        <w:rPr>
-          <w:rFonts w:ascii="Helvetica" w:eastAsia="Times New Roman" w:hAnsi="Helvetica" w:cs="Helvetica"/>
-          <w:b/>
-          <w:color w:val="333333"/>
-          <w:sz w:val="21"/>
-          <w:szCs w:val="21"/>
-          <w:lang w:eastAsia="pt-BR"/>
-        </w:rPr>
-        <w:t xml:space="preserve">Não </w:t>
-      </w:r>
-      <w:r>
-        <w:rPr>
-          <w:rFonts w:ascii="Helvetica" w:eastAsia="Times New Roman" w:hAnsi="Helvetica" w:cs="Helvetica"/>
-          <w:b/>
-          <w:color w:val="333333"/>
-          <w:sz w:val="21"/>
-          <w:szCs w:val="21"/>
-          <w:lang w:eastAsia="pt-BR"/>
-        </w:rPr>
-        <w:t>Funcionais</w:t>
-      </w:r>
-    </w:p>
-    <w:p>
-      <w:pPr>
-        <w:shd w:val="clear" w:color="auto" w:fill="FFFFFF"/>
-        <w:spacing w:after="240" w:line="240" w:lineRule="auto"/>
-        <w:rPr>
-          <w:rFonts w:ascii="Helvetica" w:eastAsia="Times New Roman" w:hAnsi="Helvetica" w:cs="Helvetica"/>
-          <w:color w:val="333333"/>
-          <w:sz w:val="21"/>
-          <w:szCs w:val="21"/>
-          <w:lang w:eastAsia="pt-BR"/>
-        </w:rPr>
-      </w:pPr>
-      <w:r>
-        <w:rPr>
-          <w:rFonts w:ascii="Helvetica" w:eastAsia="Times New Roman" w:hAnsi="Helvetica" w:cs="Helvetica"/>
-          <w:color w:val="333333"/>
-          <w:sz w:val="21"/>
-          <w:szCs w:val="21"/>
-          <w:lang w:eastAsia="pt-BR"/>
-        </w:rPr>
-        <w:t>O sistema apresentara em um display digital</w:t>
-      </w:r>
-      <w:r>
-        <w:rPr>
-          <w:rFonts w:ascii="Helvetica" w:eastAsia="Times New Roman" w:hAnsi="Helvetica" w:cs="Helvetica"/>
-          <w:color w:val="333333"/>
-          <w:sz w:val="21"/>
-          <w:szCs w:val="21"/>
-          <w:lang w:eastAsia="pt-BR"/>
-        </w:rPr>
-        <w:t>,</w:t>
-      </w:r>
-      <w:r>
-        <w:rPr>
-          <w:rFonts w:ascii="Helvetica" w:eastAsia="Times New Roman" w:hAnsi="Helvetica" w:cs="Helvetica"/>
-          <w:color w:val="333333"/>
-          <w:sz w:val="21"/>
-          <w:szCs w:val="21"/>
-          <w:lang w:eastAsia="pt-BR"/>
-        </w:rPr>
-        <w:t xml:space="preserve"> disposto em cada andar</w:t>
-      </w:r>
-      <w:r>
-        <w:rPr>
-          <w:rFonts w:ascii="Helvetica" w:eastAsia="Times New Roman" w:hAnsi="Helvetica" w:cs="Helvetica"/>
-          <w:color w:val="333333"/>
-          <w:sz w:val="21"/>
-          <w:szCs w:val="21"/>
-          <w:lang w:eastAsia="pt-BR"/>
-        </w:rPr>
-        <w:t>,</w:t>
-      </w:r>
-      <w:r>
-        <w:rPr>
-          <w:rFonts w:ascii="Helvetica" w:eastAsia="Times New Roman" w:hAnsi="Helvetica" w:cs="Helvetica"/>
-          <w:color w:val="333333"/>
-          <w:sz w:val="21"/>
-          <w:szCs w:val="21"/>
-          <w:lang w:eastAsia="pt-BR"/>
-        </w:rPr>
-        <w:t xml:space="preserve"> o número d</w:t>
-      </w:r>
-      <w:r>
-        <w:rPr>
-          <w:rFonts w:ascii="Helvetica" w:eastAsia="Times New Roman" w:hAnsi="Helvetica" w:cs="Helvetica"/>
-          <w:color w:val="333333"/>
-          <w:sz w:val="21"/>
-          <w:szCs w:val="21"/>
-          <w:lang w:eastAsia="pt-BR"/>
-        </w:rPr>
-        <w:t>e cada</w:t>
-      </w:r>
-      <w:r>
-        <w:rPr>
-          <w:rFonts w:ascii="Helvetica" w:eastAsia="Times New Roman" w:hAnsi="Helvetica" w:cs="Helvetica"/>
-          <w:color w:val="333333"/>
-          <w:sz w:val="21"/>
-          <w:szCs w:val="21"/>
-          <w:lang w:eastAsia="pt-BR"/>
-        </w:rPr>
-        <w:t xml:space="preserve"> pedido</w:t>
-      </w:r>
-      <w:r>
-        <w:rPr>
-          <w:rFonts w:ascii="Helvetica" w:eastAsia="Times New Roman" w:hAnsi="Helvetica" w:cs="Helvetica"/>
-          <w:color w:val="333333"/>
-          <w:sz w:val="21"/>
-          <w:szCs w:val="21"/>
-          <w:lang w:eastAsia="pt-BR"/>
-        </w:rPr>
-        <w:t xml:space="preserve"> pronto</w:t>
-      </w:r>
-      <w:r>
-        <w:rPr>
-          <w:rFonts w:ascii="Helvetica" w:eastAsia="Times New Roman" w:hAnsi="Helvetica" w:cs="Helvetica"/>
-          <w:color w:val="333333"/>
-          <w:sz w:val="21"/>
-          <w:szCs w:val="21"/>
-          <w:lang w:eastAsia="pt-BR"/>
-        </w:rPr>
-        <w:t xml:space="preserve"> para o garçom.</w:t>
-      </w:r>
-    </w:p>
-    <w:p>
-      <w:pPr>
-        <w:shd w:val="clear" w:color="auto" w:fill="FFFFFF"/>
-        <w:spacing w:after="240" w:line="240" w:lineRule="auto"/>
-        <w:rPr>
-          <w:rFonts w:ascii="Helvetica" w:eastAsia="Times New Roman" w:hAnsi="Helvetica" w:cs="Helvetica"/>
-          <w:color w:val="333333"/>
-          <w:sz w:val="21"/>
-          <w:szCs w:val="21"/>
-          <w:lang w:eastAsia="pt-BR"/>
-        </w:rPr>
-      </w:pPr>
-      <w:r>
-        <w:rPr>
-          <w:rFonts w:ascii="Helvetica" w:eastAsia="Times New Roman" w:hAnsi="Helvetica" w:cs="Helvetica"/>
-          <w:color w:val="333333"/>
-          <w:sz w:val="21"/>
-          <w:szCs w:val="21"/>
-          <w:lang w:eastAsia="pt-BR"/>
-        </w:rPr>
-        <w:t>O sistema utilizará computadores localizados em pontos estratégicos dent</w:t>
-      </w:r>
-      <w:r>
-        <w:rPr>
-          <w:rFonts w:ascii="Helvetica" w:eastAsia="Times New Roman" w:hAnsi="Helvetica" w:cs="Helvetica"/>
-          <w:color w:val="333333"/>
-          <w:sz w:val="21"/>
-          <w:szCs w:val="21"/>
-          <w:lang w:eastAsia="pt-BR"/>
-        </w:rPr>
-        <w:t>ro de cada andar do restaurante para o garçom efetuar o cadastro do pedido.</w:t>
-      </w:r>
-    </w:p>
-    <w:p/>
+      <w:bookmarkEnd w:id="0"/>
+    </w:p>
     <w:sectPr>
       <w:pgSz w:w="11906" w:h="16838"/>
       <w:pgMar w:top="1134" w:right="1134" w:bottom="1134" w:left="1701" w:header="709" w:footer="709" w:gutter="0"/>

</xml_diff>